<commit_message>
Updated table of contents in PDF
</commit_message>
<xml_diff>
--- a/docs/rmd/final-project-group1.docx
+++ b/docs/rmd/final-project-group1.docx
@@ -258,11 +258,182 @@
       <w:pPr>
         <w:pStyle w:val="berschrift1"/>
       </w:pPr>
-      <w:bookmarkStart w:id="21" w:name="introduction"/>
+      <w:bookmarkStart w:id="21" w:name="table-of-contents"/>
+      <w:r>
+        <w:t xml:space="preserve">Table of Contents</w:t>
+      </w:r>
+      <w:bookmarkEnd w:id="21"/>
+    </w:p>
+    <w:p>
+      <w:pPr>
+        <w:pStyle w:val="FirstParagraph"/>
+      </w:pPr>
+      <w:hyperlink w:anchor="introduction">
+        <w:r>
+          <w:rPr>
+            <w:rStyle w:val="Hyperlink"/>
+          </w:rPr>
+          <w:t xml:space="preserve">Introduction</w:t>
+        </w:r>
+      </w:hyperlink>
+      <w:r>
+        <w:t xml:space="preserve"> </w:t>
+      </w:r>
+      <w:r>
+        <w:t xml:space="preserve">. . . . . . . . . . 2</w:t>
+      </w:r>
+    </w:p>
+    <w:p>
+      <w:pPr>
+        <w:pStyle w:val="Textkrper"/>
+      </w:pPr>
+      <w:hyperlink w:anchor="competitive-analysis">
+        <w:r>
+          <w:rPr>
+            <w:rStyle w:val="Hyperlink"/>
+          </w:rPr>
+          <w:t xml:space="preserve">Competitive Analysis</w:t>
+        </w:r>
+      </w:hyperlink>
+    </w:p>
+    <w:p>
+      <w:pPr>
+        <w:pStyle w:val="Textkrper"/>
+      </w:pPr>
+      <w:hyperlink w:anchor="proposed-plan">
+        <w:r>
+          <w:rPr>
+            <w:rStyle w:val="Hyperlink"/>
+          </w:rPr>
+          <w:t xml:space="preserve">Proposed Plan</w:t>
+        </w:r>
+      </w:hyperlink>
+      <w:r>
+        <w:t xml:space="preserve"> </w:t>
+      </w:r>
+      <w:r>
+        <w:t xml:space="preserve">*</w:t>
+      </w:r>
+      <w:r>
+        <w:t xml:space="preserve"> </w:t>
+      </w:r>
+      <w:hyperlink w:anchor="data-insights">
+        <w:r>
+          <w:rPr>
+            <w:rStyle w:val="Hyperlink"/>
+          </w:rPr>
+          <w:t xml:space="preserve">Data Insights</w:t>
+        </w:r>
+      </w:hyperlink>
+      <w:r>
+        <w:t xml:space="preserve"> </w:t>
+      </w:r>
+      <w:r>
+        <w:t xml:space="preserve">*</w:t>
+      </w:r>
+      <w:r>
+        <w:t xml:space="preserve"> </w:t>
+      </w:r>
+      <w:hyperlink w:anchor="model-estimation">
+        <w:r>
+          <w:rPr>
+            <w:rStyle w:val="Hyperlink"/>
+          </w:rPr>
+          <w:t xml:space="preserve">Model estimation</w:t>
+        </w:r>
+      </w:hyperlink>
+      <w:r>
+        <w:t xml:space="preserve"> </w:t>
+      </w:r>
+      <w:r>
+        <w:t xml:space="preserve">*</w:t>
+      </w:r>
+      <w:r>
+        <w:t xml:space="preserve"> </w:t>
+      </w:r>
+      <w:hyperlink w:anchor="the-process">
+        <w:r>
+          <w:rPr>
+            <w:rStyle w:val="Hyperlink"/>
+          </w:rPr>
+          <w:t xml:space="preserve">The process</w:t>
+        </w:r>
+      </w:hyperlink>
+    </w:p>
+    <w:p>
+      <w:pPr>
+        <w:pStyle w:val="Textkrper"/>
+      </w:pPr>
+      <w:hyperlink w:anchor="potential-risks">
+        <w:r>
+          <w:rPr>
+            <w:rStyle w:val="Hyperlink"/>
+          </w:rPr>
+          <w:t xml:space="preserve">Potential Risks</w:t>
+        </w:r>
+      </w:hyperlink>
+    </w:p>
+    <w:p>
+      <w:pPr>
+        <w:pStyle w:val="Textkrper"/>
+      </w:pPr>
+      <w:hyperlink w:anchor="costbenefit-analysis">
+        <w:r>
+          <w:rPr>
+            <w:rStyle w:val="Hyperlink"/>
+          </w:rPr>
+          <w:t xml:space="preserve">Cost/benefit analysis</w:t>
+        </w:r>
+      </w:hyperlink>
+    </w:p>
+    <w:p>
+      <w:pPr>
+        <w:pStyle w:val="Textkrper"/>
+      </w:pPr>
+      <w:hyperlink w:anchor="conclusion">
+        <w:r>
+          <w:rPr>
+            <w:rStyle w:val="Hyperlink"/>
+          </w:rPr>
+          <w:t xml:space="preserve">Conclusion</w:t>
+        </w:r>
+      </w:hyperlink>
+    </w:p>
+    <w:p>
+      <w:pPr>
+        <w:pStyle w:val="Textkrper"/>
+      </w:pPr>
+      <w:hyperlink w:anchor="references">
+        <w:r>
+          <w:rPr>
+            <w:rStyle w:val="Hyperlink"/>
+          </w:rPr>
+          <w:t xml:space="preserve">References</w:t>
+        </w:r>
+      </w:hyperlink>
+    </w:p>
+    <w:p>
+      <w:pPr>
+        <w:pStyle w:val="Textkrper"/>
+      </w:pPr>
+      <w:hyperlink w:anchor="tables">
+        <w:r>
+          <w:rPr>
+            <w:rStyle w:val="Hyperlink"/>
+          </w:rPr>
+          <w:t xml:space="preserve">Tables</w:t>
+        </w:r>
+      </w:hyperlink>
+    </w:p>
+    <w:p>
+      <w:pPr>
+        <w:pStyle w:val="berschrift1"/>
+      </w:pPr>
+      <w:bookmarkStart w:id="22" w:name="introduction"/>
       <w:r>
         <w:t xml:space="preserve">Introduction</w:t>
       </w:r>
-      <w:bookmarkEnd w:id="21"/>
+      <w:bookmarkEnd w:id="22"/>
     </w:p>
     <w:p>
       <w:pPr>
@@ -284,11 +455,11 @@
       <w:pPr>
         <w:pStyle w:val="berschrift1"/>
       </w:pPr>
-      <w:bookmarkStart w:id="22" w:name="competitive-analysis"/>
+      <w:bookmarkStart w:id="23" w:name="competitive-analysis"/>
       <w:r>
         <w:t xml:space="preserve">Competitive Analysis</w:t>
       </w:r>
-      <w:bookmarkEnd w:id="22"/>
+      <w:bookmarkEnd w:id="23"/>
     </w:p>
     <w:p>
       <w:pPr>
@@ -472,11 +643,11 @@
       <w:pPr>
         <w:pStyle w:val="berschrift1"/>
       </w:pPr>
-      <w:bookmarkStart w:id="23" w:name="proposed-plan"/>
+      <w:bookmarkStart w:id="24" w:name="proposed-plan"/>
       <w:r>
         <w:t xml:space="preserve">Proposed Plan</w:t>
       </w:r>
-      <w:bookmarkEnd w:id="23"/>
+      <w:bookmarkEnd w:id="24"/>
     </w:p>
     <w:p>
       <w:pPr>
@@ -562,7 +733,7 @@
                     </pic:cNvPicPr>
                   </pic:nvPicPr>
                   <pic:blipFill>
-                    <a:blip r:embed="rId24"/>
+                    <a:blip r:embed="rId25"/>
                     <a:stretch>
                       <a:fillRect/>
                     </a:stretch>
@@ -617,11 +788,11 @@
       <w:pPr>
         <w:pStyle w:val="berschrift2"/>
       </w:pPr>
-      <w:bookmarkStart w:id="25" w:name="data-insights"/>
+      <w:bookmarkStart w:id="26" w:name="data-insights"/>
       <w:r>
         <w:t xml:space="preserve">Data Insights</w:t>
       </w:r>
-      <w:bookmarkEnd w:id="25"/>
+      <w:bookmarkEnd w:id="26"/>
     </w:p>
     <w:p>
       <w:pPr>
@@ -740,11 +911,11 @@
       <w:pPr>
         <w:pStyle w:val="berschrift2"/>
       </w:pPr>
-      <w:bookmarkStart w:id="26" w:name="model-estimation"/>
+      <w:bookmarkStart w:id="27" w:name="model-estimation"/>
       <w:r>
         <w:t xml:space="preserve">Model estimation</w:t>
       </w:r>
-      <w:bookmarkEnd w:id="26"/>
+      <w:bookmarkEnd w:id="27"/>
     </w:p>
     <w:p>
       <w:pPr>
@@ -910,11 +1081,11 @@
       <w:pPr>
         <w:pStyle w:val="berschrift2"/>
       </w:pPr>
-      <w:bookmarkStart w:id="27" w:name="the-process"/>
+      <w:bookmarkStart w:id="28" w:name="the-process"/>
       <w:r>
         <w:t xml:space="preserve">The process</w:t>
       </w:r>
-      <w:bookmarkEnd w:id="27"/>
+      <w:bookmarkEnd w:id="28"/>
     </w:p>
     <w:p>
       <w:pPr>
@@ -950,7 +1121,7 @@
                     </pic:cNvPicPr>
                   </pic:nvPicPr>
                   <pic:blipFill>
-                    <a:blip r:embed="rId28"/>
+                    <a:blip r:embed="rId29"/>
                     <a:stretch>
                       <a:fillRect/>
                     </a:stretch>
@@ -989,11 +1160,11 @@
       <w:pPr>
         <w:pStyle w:val="berschrift1"/>
       </w:pPr>
-      <w:bookmarkStart w:id="29" w:name="potential-risks"/>
+      <w:bookmarkStart w:id="30" w:name="potential-risks"/>
       <w:r>
         <w:t xml:space="preserve">Potential Risks</w:t>
       </w:r>
-      <w:bookmarkEnd w:id="29"/>
+      <w:bookmarkEnd w:id="30"/>
     </w:p>
     <w:p>
       <w:pPr>
@@ -1007,11 +1178,11 @@
       <w:pPr>
         <w:pStyle w:val="berschrift1"/>
       </w:pPr>
-      <w:bookmarkStart w:id="30" w:name="costbenefit-analysis"/>
+      <w:bookmarkStart w:id="31" w:name="costbenefit-analysis"/>
       <w:r>
         <w:t xml:space="preserve">Cost/benefit analysis</w:t>
       </w:r>
-      <w:bookmarkEnd w:id="30"/>
+      <w:bookmarkEnd w:id="31"/>
     </w:p>
     <w:p>
       <w:pPr>
@@ -1049,11 +1220,11 @@
       <w:pPr>
         <w:pStyle w:val="berschrift1"/>
       </w:pPr>
-      <w:bookmarkStart w:id="31" w:name="conclusion"/>
+      <w:bookmarkStart w:id="32" w:name="conclusion"/>
       <w:r>
         <w:t xml:space="preserve">Conclusion</w:t>
       </w:r>
-      <w:bookmarkEnd w:id="31"/>
+      <w:bookmarkEnd w:id="32"/>
     </w:p>
     <w:p>
       <w:pPr>
@@ -1073,14 +1244,14 @@
       <w:pPr>
         <w:pStyle w:val="berschrift1"/>
       </w:pPr>
-      <w:bookmarkStart w:id="32" w:name="references"/>
+      <w:bookmarkStart w:id="33" w:name="references"/>
       <w:r>
         <w:t xml:space="preserve">References</w:t>
       </w:r>
-      <w:bookmarkEnd w:id="32"/>
-    </w:p>
-    <w:bookmarkStart w:id="63" w:name="refs"/>
-    <w:bookmarkStart w:id="34" w:name="ref-noauthor_2015_nodate"/>
+      <w:bookmarkEnd w:id="33"/>
+    </w:p>
+    <w:bookmarkStart w:id="64" w:name="refs"/>
+    <w:bookmarkStart w:id="35" w:name="ref-noauthor_2015_nodate"/>
     <w:p>
       <w:pPr>
         <w:pStyle w:val="FirstParagraph"/>
@@ -1091,7 +1262,7 @@
       <w:r>
         <w:t xml:space="preserve"> </w:t>
       </w:r>
-      <w:hyperlink r:id="rId33">
+      <w:hyperlink r:id="rId34">
         <w:r>
           <w:rPr>
             <w:rStyle w:val="Hyperlink"/>
@@ -1100,8 +1271,8 @@
         </w:r>
       </w:hyperlink>
     </w:p>
-    <w:bookmarkEnd w:id="34"/>
-    <w:bookmarkStart w:id="36" w:name="ref-noauthor_aircraft_nodate"/>
+    <w:bookmarkEnd w:id="35"/>
+    <w:bookmarkStart w:id="37" w:name="ref-noauthor_aircraft_nodate"/>
     <w:p>
       <w:pPr>
         <w:pStyle w:val="Textkrper"/>
@@ -1112,7 +1283,7 @@
       <w:r>
         <w:t xml:space="preserve"> </w:t>
       </w:r>
-      <w:hyperlink r:id="rId35">
+      <w:hyperlink r:id="rId36">
         <w:r>
           <w:rPr>
             <w:rStyle w:val="Hyperlink"/>
@@ -1121,8 +1292,8 @@
         </w:r>
       </w:hyperlink>
     </w:p>
-    <w:bookmarkEnd w:id="36"/>
-    <w:bookmarkStart w:id="38" w:name="ref-noauthor_airline_nodate"/>
+    <w:bookmarkEnd w:id="37"/>
+    <w:bookmarkStart w:id="39" w:name="ref-noauthor_airline_nodate"/>
     <w:p>
       <w:pPr>
         <w:pStyle w:val="Textkrper"/>
@@ -1148,7 +1319,7 @@
       <w:r>
         <w:t xml:space="preserve"> </w:t>
       </w:r>
-      <w:hyperlink r:id="rId37">
+      <w:hyperlink r:id="rId38">
         <w:r>
           <w:rPr>
             <w:rStyle w:val="Hyperlink"/>
@@ -1157,8 +1328,8 @@
         </w:r>
       </w:hyperlink>
     </w:p>
-    <w:bookmarkEnd w:id="38"/>
-    <w:bookmarkStart w:id="40" w:name="ref-azmi_solving_2016"/>
+    <w:bookmarkEnd w:id="39"/>
+    <w:bookmarkStart w:id="41" w:name="ref-azmi_solving_2016"/>
     <w:p>
       <w:pPr>
         <w:pStyle w:val="Textkrper"/>
@@ -1169,7 +1340,7 @@
       <w:r>
         <w:t xml:space="preserve"> </w:t>
       </w:r>
-      <w:hyperlink r:id="rId39">
+      <w:hyperlink r:id="rId40">
         <w:r>
           <w:rPr>
             <w:rStyle w:val="Hyperlink"/>
@@ -1178,8 +1349,8 @@
         </w:r>
       </w:hyperlink>
     </w:p>
-    <w:bookmarkEnd w:id="40"/>
-    <w:bookmarkStart w:id="42" w:name="ref-barnhart_demand_2012"/>
+    <w:bookmarkEnd w:id="41"/>
+    <w:bookmarkStart w:id="43" w:name="ref-barnhart_demand_2012"/>
     <w:p>
       <w:pPr>
         <w:pStyle w:val="Textkrper"/>
@@ -1211,7 +1382,7 @@
       <w:r>
         <w:t xml:space="preserve">(1-2), 135–155. doi:</w:t>
       </w:r>
-      <w:hyperlink r:id="rId41">
+      <w:hyperlink r:id="rId42">
         <w:r>
           <w:rPr>
             <w:rStyle w:val="Hyperlink"/>
@@ -1220,8 +1391,8 @@
         </w:r>
       </w:hyperlink>
     </w:p>
-    <w:bookmarkEnd w:id="42"/>
-    <w:bookmarkStart w:id="44" w:name="ref-bihr_conceptual_1990"/>
+    <w:bookmarkEnd w:id="43"/>
+    <w:bookmarkStart w:id="45" w:name="ref-bihr_conceptual_1990"/>
     <w:p>
       <w:pPr>
         <w:pStyle w:val="Textkrper"/>
@@ -1253,7 +1424,7 @@
       <w:r>
         <w:t xml:space="preserve">(1-4), 280–284. doi:</w:t>
       </w:r>
-      <w:hyperlink r:id="rId43">
+      <w:hyperlink r:id="rId44">
         <w:r>
           <w:rPr>
             <w:rStyle w:val="Hyperlink"/>
@@ -1262,8 +1433,8 @@
         </w:r>
       </w:hyperlink>
     </w:p>
-    <w:bookmarkEnd w:id="44"/>
-    <w:bookmarkStart w:id="46" w:name="ref-noauthor_data_nodate"/>
+    <w:bookmarkEnd w:id="45"/>
+    <w:bookmarkStart w:id="47" w:name="ref-noauthor_data_nodate"/>
     <w:p>
       <w:pPr>
         <w:pStyle w:val="Textkrper"/>
@@ -1274,7 +1445,7 @@
       <w:r>
         <w:t xml:space="preserve"> </w:t>
       </w:r>
-      <w:hyperlink r:id="rId45">
+      <w:hyperlink r:id="rId46">
         <w:r>
           <w:rPr>
             <w:rStyle w:val="Hyperlink"/>
@@ -1283,8 +1454,8 @@
         </w:r>
       </w:hyperlink>
     </w:p>
-    <w:bookmarkEnd w:id="46"/>
-    <w:bookmarkStart w:id="48" w:name="ref-ding_airport_nodate"/>
+    <w:bookmarkEnd w:id="47"/>
+    <w:bookmarkStart w:id="49" w:name="ref-ding_airport_nodate"/>
     <w:p>
       <w:pPr>
         <w:pStyle w:val="Textkrper"/>
@@ -1295,7 +1466,7 @@
       <w:r>
         <w:t xml:space="preserve"> </w:t>
       </w:r>
-      <w:hyperlink r:id="rId47">
+      <w:hyperlink r:id="rId48">
         <w:r>
           <w:rPr>
             <w:rStyle w:val="Hyperlink"/>
@@ -1304,8 +1475,8 @@
         </w:r>
       </w:hyperlink>
     </w:p>
-    <w:bookmarkEnd w:id="48"/>
-    <w:bookmarkStart w:id="50" w:name="ref-noauthor_john_2018"/>
+    <w:bookmarkEnd w:id="49"/>
+    <w:bookmarkStart w:id="51" w:name="ref-noauthor_john_2018"/>
     <w:p>
       <w:pPr>
         <w:pStyle w:val="Textkrper"/>
@@ -1316,7 +1487,7 @@
       <w:r>
         <w:t xml:space="preserve"> </w:t>
       </w:r>
-      <w:hyperlink r:id="rId49">
+      <w:hyperlink r:id="rId50">
         <w:r>
           <w:rPr>
             <w:rStyle w:val="Hyperlink"/>
@@ -1325,8 +1496,8 @@
         </w:r>
       </w:hyperlink>
     </w:p>
-    <w:bookmarkEnd w:id="50"/>
-    <w:bookmarkStart w:id="52" w:name="ref-li_airport_nodate"/>
+    <w:bookmarkEnd w:id="51"/>
+    <w:bookmarkStart w:id="53" w:name="ref-li_airport_nodate"/>
     <w:p>
       <w:pPr>
         <w:pStyle w:val="Textkrper"/>
@@ -1337,7 +1508,7 @@
       <w:r>
         <w:t xml:space="preserve"> </w:t>
       </w:r>
-      <w:hyperlink r:id="rId51">
+      <w:hyperlink r:id="rId52">
         <w:r>
           <w:rPr>
             <w:rStyle w:val="Hyperlink"/>
@@ -1346,8 +1517,8 @@
         </w:r>
       </w:hyperlink>
     </w:p>
-    <w:bookmarkEnd w:id="52"/>
-    <w:bookmarkStart w:id="54" w:name="ref-noauthor_optimizing_1998"/>
+    <w:bookmarkEnd w:id="53"/>
+    <w:bookmarkStart w:id="55" w:name="ref-noauthor_optimizing_1998"/>
     <w:p>
       <w:pPr>
         <w:pStyle w:val="Textkrper"/>
@@ -1379,7 +1550,7 @@
       <w:r>
         <w:t xml:space="preserve">(6), 437–454. doi:</w:t>
       </w:r>
-      <w:hyperlink r:id="rId53">
+      <w:hyperlink r:id="rId54">
         <w:r>
           <w:rPr>
             <w:rStyle w:val="Hyperlink"/>
@@ -1388,8 +1559,8 @@
         </w:r>
       </w:hyperlink>
     </w:p>
-    <w:bookmarkEnd w:id="54"/>
-    <w:bookmarkStart w:id="56" w:name="ref-noauthor_ost_r_nodate"/>
+    <w:bookmarkEnd w:id="55"/>
+    <w:bookmarkStart w:id="57" w:name="ref-noauthor_ost_r_nodate"/>
     <w:p>
       <w:pPr>
         <w:pStyle w:val="Textkrper"/>
@@ -1400,7 +1571,7 @@
       <w:r>
         <w:t xml:space="preserve"> </w:t>
       </w:r>
-      <w:hyperlink r:id="rId55">
+      <w:hyperlink r:id="rId56">
         <w:r>
           <w:rPr>
             <w:rStyle w:val="Hyperlink"/>
@@ -1409,8 +1580,8 @@
         </w:r>
       </w:hyperlink>
     </w:p>
-    <w:bookmarkEnd w:id="56"/>
-    <w:bookmarkStart w:id="58" w:name="ref-riedel_approach_2006"/>
+    <w:bookmarkEnd w:id="57"/>
+    <w:bookmarkStart w:id="59" w:name="ref-riedel_approach_2006"/>
     <w:p>
       <w:pPr>
         <w:pStyle w:val="Textkrper"/>
@@ -1436,7 +1607,7 @@
       <w:r>
         <w:t xml:space="preserve"> </w:t>
       </w:r>
-      <w:hyperlink r:id="rId57">
+      <w:hyperlink r:id="rId58">
         <w:r>
           <w:rPr>
             <w:rStyle w:val="Hyperlink"/>
@@ -1445,8 +1616,8 @@
         </w:r>
       </w:hyperlink>
     </w:p>
-    <w:bookmarkEnd w:id="58"/>
-    <w:bookmarkStart w:id="60" w:name="ref-noauthor_san_2018"/>
+    <w:bookmarkEnd w:id="59"/>
+    <w:bookmarkStart w:id="61" w:name="ref-noauthor_san_2018"/>
     <w:p>
       <w:pPr>
         <w:pStyle w:val="Textkrper"/>
@@ -1457,7 +1628,7 @@
       <w:r>
         <w:t xml:space="preserve"> </w:t>
       </w:r>
-      <w:hyperlink r:id="rId59">
+      <w:hyperlink r:id="rId60">
         <w:r>
           <w:rPr>
             <w:rStyle w:val="Hyperlink"/>
@@ -1466,8 +1637,8 @@
         </w:r>
       </w:hyperlink>
     </w:p>
-    <w:bookmarkEnd w:id="60"/>
-    <w:bookmarkStart w:id="62" w:name="ref-noauthor_sfo_nodate"/>
+    <w:bookmarkEnd w:id="61"/>
+    <w:bookmarkStart w:id="63" w:name="ref-noauthor_sfo_nodate"/>
     <w:p>
       <w:pPr>
         <w:pStyle w:val="Textkrper"/>
@@ -1478,7 +1649,7 @@
       <w:r>
         <w:t xml:space="preserve"> </w:t>
       </w:r>
-      <w:hyperlink r:id="rId61">
+      <w:hyperlink r:id="rId62">
         <w:r>
           <w:rPr>
             <w:rStyle w:val="Hyperlink"/>
@@ -1487,17 +1658,17 @@
         </w:r>
       </w:hyperlink>
     </w:p>
-    <w:bookmarkEnd w:id="62"/>
     <w:bookmarkEnd w:id="63"/>
+    <w:bookmarkEnd w:id="64"/>
     <w:p>
       <w:pPr>
         <w:pStyle w:val="berschrift1"/>
       </w:pPr>
-      <w:bookmarkStart w:id="64" w:name="tables"/>
+      <w:bookmarkStart w:id="65" w:name="tables"/>
       <w:r>
         <w:t xml:space="preserve">Tables</w:t>
       </w:r>
-      <w:bookmarkEnd w:id="64"/>
+      <w:bookmarkEnd w:id="65"/>
     </w:p>
     <w:p>
       <w:pPr>

</xml_diff>